<commit_message>
Adicionando armas as equipes e sexos aos personagens
3 criaturas!!!
</commit_message>
<xml_diff>
--- a/Sistema/Jogando.docx
+++ b/Sistema/Jogando.docx
@@ -224,6 +224,11 @@
     </w:p>
     <w:p>
       <w:r>
+        <w:t>Em cada turno, cada personagem possui 3 pontos de combate, cada ação normalmente consome um ponto de combate. Interagir com um item, atacar e andar são exemplos de ações que consomem um ponto de combate.</w:t>
+      </w:r>
+    </w:p>
+    <w:p>
+      <w:r>
         <w:rPr>
           <w:b/>
           <w:bCs/>
@@ -275,8 +280,6 @@
         <w:t xml:space="preserve"> varia com a magia.</w:t>
       </w:r>
     </w:p>
-    <w:p/>
-    <w:p/>
     <w:p/>
     <w:p/>
     <w:p/>
@@ -596,6 +599,7 @@
     </w:p>
     <w:p>
       <w:pPr>
+        <w:jc w:val="center"/>
         <w:rPr>
           <w:b/>
           <w:bCs/>
@@ -621,10 +625,38 @@
           <w:bCs/>
           <w:u w:val="single"/>
         </w:rPr>
+        <w:t>Pontos de exploração:</w:t>
+      </w:r>
+      <w:r>
+        <w:t xml:space="preserve"> após um descanso os personagens possuem 16 pontos de exploração para realizarem suas atividades</w:t>
+      </w:r>
+      <w:r>
+        <w:t>, um ponto de exploração normalmente corresponde a uma hora.</w:t>
+      </w:r>
+    </w:p>
+    <w:p>
+      <w:r>
+        <w:rPr>
+          <w:b/>
+          <w:bCs/>
+          <w:u w:val="single"/>
+        </w:rPr>
         <w:t>Viajando:</w:t>
       </w:r>
       <w:r>
-        <w:t xml:space="preserve"> os personagens podem viajar (3,5 * deslocamento quilômetros por dia) antes de precisarem descansar e comer.</w:t>
+        <w:t xml:space="preserve"> os personagens podem viajar </w:t>
+      </w:r>
+      <w:r>
+        <w:t>(</w:t>
+      </w:r>
+      <w:r>
+        <w:t>deslocamento/</w:t>
+      </w:r>
+      <w:r>
+        <w:t xml:space="preserve">2) quilômetros consumindo 1 ponto de exploração </w:t>
+      </w:r>
+      <w:r>
+        <w:t>antes de precisarem descansar e comer.</w:t>
       </w:r>
     </w:p>
     <w:p>
@@ -649,7 +681,13 @@
         <w:t xml:space="preserve"> </w:t>
       </w:r>
       <w:r>
-        <w:t>para recuperarem sua capacidade de viajar precisam descansar por 8 horas</w:t>
+        <w:t xml:space="preserve">para recuperarem </w:t>
+      </w:r>
+      <w:r>
+        <w:t>seus pontos de exploração</w:t>
+      </w:r>
+      <w:r>
+        <w:t xml:space="preserve"> precisam descansar por 8 horas</w:t>
       </w:r>
       <w:r>
         <w:t>, descansar significa parar em um local seguro sem realizar atividades de esforço físico.</w:t>
@@ -705,7 +743,15 @@
         <w:t xml:space="preserve"> </w:t>
       </w:r>
       <w:r>
-        <w:t>se tornará um carniçal.</w:t>
+        <w:t xml:space="preserve">se tornará um </w:t>
+      </w:r>
+      <w:proofErr w:type="spellStart"/>
+      <w:r>
+        <w:t>carniçal</w:t>
+      </w:r>
+      <w:proofErr w:type="spellEnd"/>
+      <w:r>
+        <w:t>.</w:t>
       </w:r>
     </w:p>
     <w:p>
@@ -721,10 +767,68 @@
         <w:t xml:space="preserve"> se um personagem comer ou beber alimentos inadequados, ele deve fazer um teste de constituição para não ficar doente. Caso falhe, perderá 2 pontos de destreza, força ou constituição até se descontaminar.</w:t>
       </w:r>
     </w:p>
-    <w:p/>
-    <w:p>
-      <w:pPr>
-        <w:jc w:val="center"/>
+    <w:p>
+      <w:r>
+        <w:rPr>
+          <w:b/>
+          <w:bCs/>
+          <w:u w:val="single"/>
+        </w:rPr>
+        <w:t>Se localizando:</w:t>
+      </w:r>
+      <w:r>
+        <w:t xml:space="preserve"> habitualmente um dos jogadores desenhará um mapa para que possam se localizar e criando pontos de referência eficientes, porém, se os personagens não tiverem ferramentas para criar um mapa, a localização pode ser um problema.</w:t>
+      </w:r>
+    </w:p>
+    <w:p>
+      <w:r>
+        <w:t>Estando em um ambiente desconhecido sem um mapa, jogadas de sabedoria para intuir a direção de um ponto de referência pode ser a solução.</w:t>
+      </w:r>
+    </w:p>
+    <w:p>
+      <w:r>
+        <w:t>Outra situação é quando estiverem utilizando um mapa já produzido, testes de inteligência de baixa dificuldade podem ser uma ferramenta de localização dos pontos de referência.</w:t>
+      </w:r>
+    </w:p>
+    <w:p>
+      <w:r>
+        <w:rPr>
+          <w:b/>
+          <w:bCs/>
+          <w:u w:val="single"/>
+        </w:rPr>
+        <w:t>Forrageando:</w:t>
+      </w:r>
+      <w:r>
+        <w:t xml:space="preserve"> nos ermos, a comida pode acabar e a necessidade de buscar outras fontes de comida surgir. Para efeitos rápidos, testes de sabedoria podem adiantar esse processo. Em algumas outras circunstâncias uma cena de caça pode ser interessante para a narrativa.</w:t>
+      </w:r>
+      <w:r>
+        <w:t xml:space="preserve"> Essa ação consome no mínimo um ponto de exploração.</w:t>
+      </w:r>
+    </w:p>
+    <w:p>
+      <w:r>
+        <w:rPr>
+          <w:b/>
+          <w:bCs/>
+          <w:u w:val="single"/>
+        </w:rPr>
+        <w:t>Rastreando:</w:t>
+      </w:r>
+      <w:r>
+        <w:rPr>
+          <w:b/>
+          <w:bCs/>
+          <w:u w:val="single"/>
+        </w:rPr>
+        <w:t xml:space="preserve"> </w:t>
+      </w:r>
+      <w:r>
+        <w:t>seguindo rastros ou pistas de alguma criatura/objetivo ou realizando testes de sabedoria, o personagem pode rastrear alguém consumindo um ponto de exploração.</w:t>
+      </w:r>
+    </w:p>
+    <w:p>
+      <w:pPr>
         <w:rPr>
           <w:b/>
           <w:bCs/>
@@ -732,13 +836,25 @@
           <w:szCs w:val="32"/>
         </w:rPr>
       </w:pPr>
-      <w:r>
+    </w:p>
+    <w:p>
+      <w:pPr>
+        <w:jc w:val="center"/>
         <w:rPr>
           <w:b/>
           <w:bCs/>
           <w:sz w:val="32"/>
           <w:szCs w:val="32"/>
         </w:rPr>
+      </w:pPr>
+      <w:r>
+        <w:rPr>
+          <w:b/>
+          <w:bCs/>
+          <w:sz w:val="32"/>
+          <w:szCs w:val="32"/>
+        </w:rPr>
+        <w:lastRenderedPageBreak/>
         <w:t>Outros</w:t>
       </w:r>
     </w:p>
@@ -818,6 +934,180 @@
       </w:r>
       <w:r>
         <w:t xml:space="preserve"> Os pesos dos itens são multiplicados por 1,5 e os dados de dano são aumentados em 2, ao chegar no d12, siga para 2d6.</w:t>
+      </w:r>
+    </w:p>
+    <w:p/>
+    <w:p>
+      <w:pPr>
+        <w:jc w:val="center"/>
+        <w:rPr>
+          <w:b/>
+          <w:bCs/>
+          <w:sz w:val="32"/>
+          <w:szCs w:val="32"/>
+        </w:rPr>
+      </w:pPr>
+      <w:r>
+        <w:rPr>
+          <w:b/>
+          <w:bCs/>
+          <w:sz w:val="32"/>
+          <w:szCs w:val="32"/>
+        </w:rPr>
+        <w:t>Regras de Formação</w:t>
+      </w:r>
+    </w:p>
+    <w:p>
+      <w:pPr>
+        <w:rPr>
+          <w:sz w:val="24"/>
+          <w:szCs w:val="24"/>
+        </w:rPr>
+      </w:pPr>
+      <w:r>
+        <w:rPr>
+          <w:sz w:val="24"/>
+          <w:szCs w:val="24"/>
+        </w:rPr>
+        <w:t>Uma formação é quando uma equipe de pelo menos três personagens está organizada para o combate.</w:t>
+      </w:r>
+    </w:p>
+    <w:p>
+      <w:pPr>
+        <w:rPr>
+          <w:sz w:val="24"/>
+          <w:szCs w:val="24"/>
+        </w:rPr>
+      </w:pPr>
+      <w:r>
+        <w:rPr>
+          <w:sz w:val="24"/>
+          <w:szCs w:val="24"/>
+        </w:rPr>
+        <w:t>Existem três posições:</w:t>
+      </w:r>
+    </w:p>
+    <w:p>
+      <w:pPr>
+        <w:rPr>
+          <w:sz w:val="24"/>
+          <w:szCs w:val="24"/>
+        </w:rPr>
+      </w:pPr>
+      <w:r>
+        <w:rPr>
+          <w:sz w:val="24"/>
+          <w:szCs w:val="24"/>
+        </w:rPr>
+        <w:t>Linha de frente – Responsáveis por proteger a linha de trás e permitir que o flanco ataque.</w:t>
+      </w:r>
+    </w:p>
+    <w:p>
+      <w:pPr>
+        <w:rPr>
+          <w:sz w:val="24"/>
+          <w:szCs w:val="24"/>
+        </w:rPr>
+      </w:pPr>
+      <w:r>
+        <w:rPr>
+          <w:sz w:val="24"/>
+          <w:szCs w:val="24"/>
+        </w:rPr>
+        <w:t>Flanco – Responsáveis por causar dano corpo a corpo.</w:t>
+      </w:r>
+    </w:p>
+    <w:p>
+      <w:pPr>
+        <w:rPr>
+          <w:sz w:val="24"/>
+          <w:szCs w:val="24"/>
+        </w:rPr>
+      </w:pPr>
+      <w:r>
+        <w:rPr>
+          <w:sz w:val="24"/>
+          <w:szCs w:val="24"/>
+        </w:rPr>
+        <w:t xml:space="preserve">Linha de trás – Responsáveis por causar dano </w:t>
+      </w:r>
+      <w:proofErr w:type="spellStart"/>
+      <w:r>
+        <w:rPr>
+          <w:sz w:val="24"/>
+          <w:szCs w:val="24"/>
+        </w:rPr>
+        <w:t>a</w:t>
+      </w:r>
+      <w:proofErr w:type="spellEnd"/>
+      <w:r>
+        <w:rPr>
+          <w:sz w:val="24"/>
+          <w:szCs w:val="24"/>
+        </w:rPr>
+        <w:t xml:space="preserve"> distância/mágico ou dar suporte a formação.</w:t>
+      </w:r>
+    </w:p>
+    <w:p>
+      <w:pPr>
+        <w:rPr>
+          <w:sz w:val="24"/>
+          <w:szCs w:val="24"/>
+        </w:rPr>
+      </w:pPr>
+    </w:p>
+    <w:p>
+      <w:pPr>
+        <w:rPr>
+          <w:sz w:val="24"/>
+          <w:szCs w:val="24"/>
+        </w:rPr>
+      </w:pPr>
+      <w:r>
+        <w:rPr>
+          <w:sz w:val="24"/>
+          <w:szCs w:val="24"/>
+        </w:rPr>
+        <w:t>Durante um combate utilizando uma formação, algumas ações e especificidades ocorrem.</w:t>
+      </w:r>
+    </w:p>
+    <w:p>
+      <w:r>
+        <w:rPr>
+          <w:b/>
+          <w:bCs/>
+          <w:u w:val="single"/>
+        </w:rPr>
+        <w:t>Ataque conjunto</w:t>
+      </w:r>
+      <w:r>
+        <w:rPr>
+          <w:b/>
+          <w:bCs/>
+          <w:u w:val="single"/>
+        </w:rPr>
+        <w:t xml:space="preserve">: </w:t>
+      </w:r>
+      <w:r>
+        <w:t>Quando lutando em formação, escolha um atacante principal, normalmente aquele que possui maior bônus ou tipo de dano mais interessante. Utilizando o bônus desse atacante, faça um ataque normal utilizando os modificadores normalmente + 2.</w:t>
+      </w:r>
+    </w:p>
+    <w:p>
+      <w:r>
+        <w:t>Caso acerte, o dano causado será o dano normal do ataque multiplicado pela (quantidade de membros na equipe – 2).</w:t>
+      </w:r>
+    </w:p>
+    <w:p>
+      <w:r>
+        <w:rPr>
+          <w:b/>
+          <w:bCs/>
+          <w:u w:val="single"/>
+        </w:rPr>
+        <w:t>Defesa conjunta:</w:t>
+      </w:r>
+      <w:r>
+        <w:t xml:space="preserve"> Quando lutando em formação, escolha um dos personagens da linha de frente para receber o ataque. A CA utilizada para a formação será a dele +2 e o dano recebido será distribuído entre todos os personagens da linha de frente.</w:t>
       </w:r>
     </w:p>
     <w:p/>
@@ -842,159 +1132,20 @@
           <w:szCs w:val="32"/>
         </w:rPr>
         <w:lastRenderedPageBreak/>
-        <w:t>Regras de Formação</w:t>
-      </w:r>
-    </w:p>
-    <w:p>
-      <w:pPr>
-        <w:rPr>
-          <w:sz w:val="24"/>
-          <w:szCs w:val="24"/>
-        </w:rPr>
-      </w:pPr>
-      <w:r>
-        <w:rPr>
-          <w:sz w:val="24"/>
-          <w:szCs w:val="24"/>
-        </w:rPr>
-        <w:t>Uma formação é quando uma equipe de pelo menos três personagens está organizada para o combate.</w:t>
-      </w:r>
-    </w:p>
-    <w:p>
-      <w:pPr>
-        <w:rPr>
-          <w:sz w:val="24"/>
-          <w:szCs w:val="24"/>
-        </w:rPr>
-      </w:pPr>
-      <w:r>
-        <w:rPr>
-          <w:sz w:val="24"/>
-          <w:szCs w:val="24"/>
-        </w:rPr>
-        <w:t>Existem três posições:</w:t>
-      </w:r>
-    </w:p>
-    <w:p>
-      <w:pPr>
-        <w:rPr>
-          <w:sz w:val="24"/>
-          <w:szCs w:val="24"/>
-        </w:rPr>
-      </w:pPr>
-      <w:r>
-        <w:rPr>
-          <w:sz w:val="24"/>
-          <w:szCs w:val="24"/>
-        </w:rPr>
-        <w:t>Linha de frente – Responsáveis por proteger a linha de trás e permitir que o flanco ataque.</w:t>
-      </w:r>
-    </w:p>
-    <w:p>
-      <w:pPr>
-        <w:rPr>
-          <w:sz w:val="24"/>
-          <w:szCs w:val="24"/>
-        </w:rPr>
-      </w:pPr>
-      <w:r>
-        <w:rPr>
-          <w:sz w:val="24"/>
-          <w:szCs w:val="24"/>
-        </w:rPr>
-        <w:t>Flanco – Responsáveis por causar dano corpo a corpo.</w:t>
-      </w:r>
-    </w:p>
-    <w:p>
-      <w:pPr>
-        <w:rPr>
-          <w:sz w:val="24"/>
-          <w:szCs w:val="24"/>
-        </w:rPr>
-      </w:pPr>
-      <w:r>
-        <w:rPr>
-          <w:sz w:val="24"/>
-          <w:szCs w:val="24"/>
-        </w:rPr>
-        <w:t>Linha de trás – Responsáveis por causar dano a distância/mágico ou dar suporte a formação.</w:t>
-      </w:r>
-    </w:p>
-    <w:p>
-      <w:pPr>
-        <w:rPr>
-          <w:sz w:val="24"/>
-          <w:szCs w:val="24"/>
-        </w:rPr>
-      </w:pPr>
-    </w:p>
-    <w:p>
-      <w:pPr>
-        <w:rPr>
-          <w:sz w:val="24"/>
-          <w:szCs w:val="24"/>
-        </w:rPr>
-      </w:pPr>
-      <w:r>
-        <w:rPr>
-          <w:sz w:val="24"/>
-          <w:szCs w:val="24"/>
-        </w:rPr>
-        <w:t>Durante um combate utilizando uma formação, algumas ações e especificidades ocorrem.</w:t>
-      </w:r>
-    </w:p>
-    <w:p>
-      <w:r>
-        <w:rPr>
-          <w:b/>
-          <w:bCs/>
-          <w:u w:val="single"/>
-        </w:rPr>
-        <w:t>Ataque conjunto</w:t>
-      </w:r>
-      <w:r>
-        <w:rPr>
-          <w:b/>
-          <w:bCs/>
-          <w:u w:val="single"/>
-        </w:rPr>
-        <w:t xml:space="preserve">: </w:t>
-      </w:r>
-      <w:r>
-        <w:t>Quando lutando em formação, escolha um atacante principal, normalmente aquele que possui maior bônus ou tipo de dano mais interessante. Utilizando o bônus desse atacante, faça um ataque normal utilizando os modificadores normalmente + 2.</w:t>
-      </w:r>
-    </w:p>
-    <w:p>
-      <w:r>
-        <w:t>Caso acerte, o dano causado será o dano normal do ataque multiplicado pela (</w:t>
-      </w:r>
-      <w:r>
-        <w:t xml:space="preserve">quantidade de membros na equipe </w:t>
-      </w:r>
-      <w:r>
-        <w:t>–</w:t>
-      </w:r>
-      <w:r>
-        <w:t xml:space="preserve"> 2</w:t>
-      </w:r>
-      <w:r>
-        <w:t>).</w:t>
-      </w:r>
-    </w:p>
-    <w:p>
-      <w:r>
-        <w:rPr>
-          <w:b/>
-          <w:bCs/>
-          <w:u w:val="single"/>
-        </w:rPr>
-        <w:t>Defesa conjunta:</w:t>
-      </w:r>
-      <w:r>
-        <w:t xml:space="preserve"> Quando lutando em formação, </w:t>
-      </w:r>
-      <w:r>
-        <w:t>escolha um dos personagens da linha de frente para receber o ataque. A CA utilizada para a formação será a dele +2 e o dano recebido será distribuído entre todos os personagens da linha de frente.</w:t>
+        <w:t>Habilidades</w:t>
+      </w:r>
+    </w:p>
+    <w:p>
+      <w:r>
+        <w:rPr>
+          <w:b/>
+          <w:bCs/>
+          <w:u w:val="single"/>
+        </w:rPr>
+        <w:t>Investida:</w:t>
+      </w:r>
+      <w:r>
+        <w:t xml:space="preserve"> consegue se mover e atacar gastando apenas um ponto de combate, desde que essa movimentação seja em linha reta.</w:t>
       </w:r>
     </w:p>
     <w:p/>

</xml_diff>